<commit_message>
v16: Blurred CV preview, copy account btn, send POP email btn, red CTA in templates
</commit_message>
<xml_diff>
--- a/public/downloads/FlyQuest-CV-Template-General.docx
+++ b/public/downloads/FlyQuest-CV-Template-General.docx
@@ -670,6 +670,92 @@
           <w:szCs w:val="22"/>
         </w:rPr>
         <w:t xml:space="preserve">Contributed 50+ hours to community tutoring programmes for high school learners</w:t>
+      </w:r>
+    </w:p>
+    <w:p>
+      <w:pPr>
+        <w:spacing w:before="400"/>
+      </w:pPr>
+    </w:p>
+    <w:p>
+      <w:pPr>
+        <w:shd w:fill="DC2626"/>
+        <w:spacing w:before="0" w:after="0"/>
+      </w:pPr>
+      <w:r>
+        <w:rPr>
+          <w:sz w:val="24"/>
+          <w:szCs w:val="24"/>
+        </w:rPr>
+        <w:t xml:space="preserve">  </w:t>
+      </w:r>
+    </w:p>
+    <w:p>
+      <w:pPr>
+        <w:shd w:fill="DC2626"/>
+        <w:spacing w:before="200" w:after="100"/>
+        <w:jc w:val="center"/>
+      </w:pPr>
+      <w:r>
+        <w:rPr>
+          <w:rFonts w:ascii="Arial" w:cs="Arial" w:eastAsia="Arial" w:hAnsi="Arial"/>
+          <w:b/>
+          <w:bCs/>
+          <w:color w:val="FFFFFF"/>
+          <w:sz w:val="26"/>
+          <w:szCs w:val="26"/>
+        </w:rPr>
+        <w:t xml:space="preserve">NOT GETTING INTERVIEW CALLBACKS?</w:t>
+      </w:r>
+    </w:p>
+    <w:p>
+      <w:pPr>
+        <w:shd w:fill="DC2626"/>
+        <w:spacing w:before="0" w:after="100"/>
+        <w:jc w:val="center"/>
+      </w:pPr>
+      <w:r>
+        <w:rPr>
+          <w:rFonts w:ascii="Arial" w:cs="Arial" w:eastAsia="Arial" w:hAnsi="Arial"/>
+          <w:color w:val="FFFFFF"/>
+          <w:sz w:val="22"/>
+          <w:szCs w:val="22"/>
+        </w:rPr>
+        <w:t xml:space="preserve">Most students make 3-5 critical CV mistakes without realising it.</w:t>
+      </w:r>
+    </w:p>
+    <w:p>
+      <w:pPr>
+        <w:shd w:fill="DC2626"/>
+        <w:spacing w:before="0" w:after="100"/>
+        <w:jc w:val="center"/>
+      </w:pPr>
+      <w:r>
+        <w:rPr>
+          <w:rFonts w:ascii="Arial" w:cs="Arial" w:eastAsia="Arial" w:hAnsi="Arial"/>
+          <w:color w:val="FFFFFF"/>
+          <w:sz w:val="22"/>
+          <w:szCs w:val="22"/>
+        </w:rPr>
+        <w:t xml:space="preserve">Get a personalised video review of YOUR CV with specific fixes.</w:t>
+      </w:r>
+    </w:p>
+    <w:p>
+      <w:pPr>
+        <w:shd w:fill="DC2626"/>
+        <w:spacing w:before="100" w:after="200"/>
+        <w:jc w:val="center"/>
+      </w:pPr>
+      <w:r>
+        <w:rPr>
+          <w:rFonts w:ascii="Arial" w:cs="Arial" w:eastAsia="Arial" w:hAnsi="Arial"/>
+          <w:b/>
+          <w:bCs/>
+          <w:color w:val="FFCF00"/>
+          <w:sz w:val="24"/>
+          <w:szCs w:val="24"/>
+        </w:rPr>
+        <w:t xml:space="preserve">→ flyquest.co.za/cv</w:t>
       </w:r>
     </w:p>
     <w:p>

</xml_diff>

<commit_message>
v16.1: Fix CV template CTA to simple red italic text
</commit_message>
<xml_diff>
--- a/public/downloads/FlyQuest-CV-Template-General.docx
+++ b/public/downloads/FlyQuest-CV-Template-General.docx
@@ -674,88 +674,33 @@
     </w:p>
     <w:p>
       <w:pPr>
-        <w:spacing w:before="400"/>
-      </w:pPr>
-    </w:p>
-    <w:p>
-      <w:pPr>
-        <w:shd w:fill="DC2626"/>
-        <w:spacing w:before="0" w:after="0"/>
-      </w:pPr>
-      <w:r>
-        <w:rPr>
-          <w:sz w:val="24"/>
-          <w:szCs w:val="24"/>
-        </w:rPr>
-        <w:t xml:space="preserve">  </w:t>
-      </w:r>
-    </w:p>
-    <w:p>
-      <w:pPr>
-        <w:shd w:fill="DC2626"/>
-        <w:spacing w:before="200" w:after="100"/>
-        <w:jc w:val="center"/>
-      </w:pPr>
-      <w:r>
-        <w:rPr>
-          <w:rFonts w:ascii="Arial" w:cs="Arial" w:eastAsia="Arial" w:hAnsi="Arial"/>
-          <w:b/>
-          <w:bCs/>
-          <w:color w:val="FFFFFF"/>
-          <w:sz w:val="26"/>
-          <w:szCs w:val="26"/>
-        </w:rPr>
-        <w:t xml:space="preserve">NOT GETTING INTERVIEW CALLBACKS?</w:t>
-      </w:r>
-    </w:p>
-    <w:p>
-      <w:pPr>
-        <w:shd w:fill="DC2626"/>
-        <w:spacing w:before="0" w:after="100"/>
-        <w:jc w:val="center"/>
-      </w:pPr>
-      <w:r>
-        <w:rPr>
-          <w:rFonts w:ascii="Arial" w:cs="Arial" w:eastAsia="Arial" w:hAnsi="Arial"/>
-          <w:color w:val="FFFFFF"/>
-          <w:sz w:val="22"/>
-          <w:szCs w:val="22"/>
-        </w:rPr>
-        <w:t xml:space="preserve">Most students make 3-5 critical CV mistakes without realising it.</w:t>
-      </w:r>
-    </w:p>
-    <w:p>
-      <w:pPr>
-        <w:shd w:fill="DC2626"/>
-        <w:spacing w:before="0" w:after="100"/>
-        <w:jc w:val="center"/>
-      </w:pPr>
-      <w:r>
-        <w:rPr>
-          <w:rFonts w:ascii="Arial" w:cs="Arial" w:eastAsia="Arial" w:hAnsi="Arial"/>
-          <w:color w:val="FFFFFF"/>
-          <w:sz w:val="22"/>
-          <w:szCs w:val="22"/>
-        </w:rPr>
-        <w:t xml:space="preserve">Get a personalised video review of YOUR CV with specific fixes.</w:t>
-      </w:r>
-    </w:p>
-    <w:p>
-      <w:pPr>
-        <w:shd w:fill="DC2626"/>
-        <w:spacing w:before="100" w:after="200"/>
-        <w:jc w:val="center"/>
-      </w:pPr>
-      <w:r>
-        <w:rPr>
-          <w:rFonts w:ascii="Arial" w:cs="Arial" w:eastAsia="Arial" w:hAnsi="Arial"/>
-          <w:b/>
-          <w:bCs/>
-          <w:color w:val="FFCF00"/>
-          <w:sz w:val="24"/>
-          <w:szCs w:val="24"/>
-        </w:rPr>
-        <w:t xml:space="preserve">→ flyquest.co.za/cv</w:t>
+        <w:spacing w:before="300" w:after="120"/>
+      </w:pPr>
+      <w:r>
+        <w:rPr>
+          <w:rFonts w:ascii="Arial" w:cs="Arial" w:eastAsia="Arial" w:hAnsi="Arial"/>
+          <w:b/>
+          <w:bCs/>
+          <w:i/>
+          <w:iCs/>
+          <w:color w:val="DC2626"/>
+          <w:sz w:val="22"/>
+          <w:szCs w:val="22"/>
+        </w:rPr>
+        <w:t xml:space="preserve">Want personalised feedback? </w:t>
+      </w:r>
+      <w:r>
+        <w:rPr>
+          <w:rFonts w:ascii="Arial" w:cs="Arial" w:eastAsia="Arial" w:hAnsi="Arial"/>
+          <w:b/>
+          <w:bCs/>
+          <w:i/>
+          <w:iCs/>
+          <w:color w:val="DC2626"/>
+          <w:sz w:val="22"/>
+          <w:szCs w:val="22"/>
+        </w:rPr>
+        <w:t xml:space="preserve">Book a CV Clarity Call at flyquest.co.za/cv</w:t>
       </w:r>
     </w:p>
     <w:p>

</xml_diff>